<commit_message>
added new sas programs for data mining plus hw instructions
</commit_message>
<xml_diff>
--- a/Data Mining II/HW1/Data Mining HW4 (Jake) .docx
+++ b/Data Mining II/HW1/Data Mining HW4 (Jake) .docx
@@ -2,8 +2,6 @@
 <file path=word/document.xml><?xml version="1.0" encoding="utf-8"?>
 <w:document xmlns:wpc="http://schemas.microsoft.com/office/word/2010/wordprocessingCanvas" xmlns:mc="http://schemas.openxmlformats.org/markup-compatibility/2006" xmlns:o="urn:schemas-microsoft-com:office:office" xmlns:r="http://schemas.openxmlformats.org/officeDocument/2006/relationships" xmlns:m="http://schemas.openxmlformats.org/officeDocument/2006/math" xmlns:v="urn:schemas-microsoft-com:vml" xmlns:wp14="http://schemas.microsoft.com/office/word/2010/wordprocessingDrawing" xmlns:wp="http://schemas.openxmlformats.org/drawingml/2006/wordprocessingDrawing" xmlns:w10="urn:schemas-microsoft-com:office:word" xmlns:w="http://schemas.openxmlformats.org/wordprocessingml/2006/main" xmlns:w14="http://schemas.microsoft.com/office/word/2010/wordml" xmlns:w15="http://schemas.microsoft.com/office/word/2012/wordml" xmlns:wpg="http://schemas.microsoft.com/office/word/2010/wordprocessingGroup" xmlns:wpi="http://schemas.microsoft.com/office/word/2010/wordprocessingInk" xmlns:wne="http://schemas.microsoft.com/office/word/2006/wordml" xmlns:wps="http://schemas.microsoft.com/office/word/2010/wordprocessingShape" mc:Ignorable="w14 w15 wp14">
   <w:body>
-    <w:bookmarkStart w:id="0" w:name="_GoBack" w:displacedByCustomXml="next"/>
-    <w:bookmarkEnd w:id="0" w:displacedByCustomXml="next"/>
     <w:sdt>
       <w:sdtPr>
         <w:rPr>
@@ -3854,8 +3852,18 @@
                                     <w:sz w:val="24"/>
                                     <w:szCs w:val="20"/>
                                   </w:rPr>
-                                  <w:t>Marc Zimmerman, Steve Neola, Wes Ledebuhr</w:t>
+                                  <w:t xml:space="preserve">Marc Zimmerman, Steve Neola, Wes </w:t>
                                 </w:r>
+                                <w:proofErr w:type="spellStart"/>
+                                <w:r>
+                                  <w:rPr>
+                                    <w:color w:val="595959" w:themeColor="text1" w:themeTint="A6"/>
+                                    <w:sz w:val="24"/>
+                                    <w:szCs w:val="20"/>
+                                  </w:rPr>
+                                  <w:t>Ledebuhr</w:t>
+                                </w:r>
+                                <w:proofErr w:type="spellEnd"/>
                                 <w:r>
                                   <w:rPr>
                                     <w:color w:val="595959" w:themeColor="text1" w:themeTint="A6"/>
@@ -4325,12 +4333,12 @@
           <w:sz w:val="56"/>
         </w:rPr>
       </w:pPr>
-      <w:bookmarkStart w:id="1" w:name="_Toc239054967"/>
-      <w:bookmarkStart w:id="2" w:name="_Toc239641599"/>
-      <w:bookmarkStart w:id="3" w:name="_Toc239641963"/>
-      <w:bookmarkStart w:id="4" w:name="_Toc239642021"/>
-      <w:bookmarkStart w:id="5" w:name="_Toc366235525"/>
-      <w:bookmarkStart w:id="6" w:name="_Toc239052050"/>
+      <w:bookmarkStart w:id="0" w:name="_Toc239054967"/>
+      <w:bookmarkStart w:id="1" w:name="_Toc239641599"/>
+      <w:bookmarkStart w:id="2" w:name="_Toc239641963"/>
+      <w:bookmarkStart w:id="3" w:name="_Toc239642021"/>
+      <w:bookmarkStart w:id="4" w:name="_Toc239052050"/>
+      <w:bookmarkStart w:id="5" w:name="_Toc368400028"/>
       <w:r>
         <w:rPr>
           <w:rFonts w:asciiTheme="minorHAnsi" w:hAnsiTheme="minorHAnsi"/>
@@ -4339,10 +4347,10 @@
         <w:lastRenderedPageBreak/>
         <w:t>TABLE OF CONTENTS</w:t>
       </w:r>
+      <w:bookmarkEnd w:id="0"/>
       <w:bookmarkEnd w:id="1"/>
       <w:bookmarkEnd w:id="2"/>
       <w:bookmarkEnd w:id="3"/>
-      <w:bookmarkEnd w:id="4"/>
       <w:bookmarkEnd w:id="5"/>
       <w:r>
         <w:rPr>
@@ -4405,7 +4413,7 @@
         <w:rPr>
           <w:noProof/>
         </w:rPr>
-        <w:instrText xml:space="preserve"> PAGEREF _Toc366235525 \h </w:instrText>
+        <w:instrText xml:space="preserve"> PAGEREF _Toc368400028 \h </w:instrText>
       </w:r>
       <w:r>
         <w:rPr>
@@ -4467,7 +4475,7 @@
         <w:rPr>
           <w:noProof/>
         </w:rPr>
-        <w:instrText xml:space="preserve"> PAGEREF _Toc366235526 \h </w:instrText>
+        <w:instrText xml:space="preserve"> PAGEREF _Toc368400029 \h </w:instrText>
       </w:r>
       <w:r>
         <w:rPr>
@@ -4529,7 +4537,7 @@
         <w:rPr>
           <w:noProof/>
         </w:rPr>
-        <w:instrText xml:space="preserve"> PAGEREF _Toc366235527 \h </w:instrText>
+        <w:instrText xml:space="preserve"> PAGEREF _Toc368400030 \h </w:instrText>
       </w:r>
       <w:r>
         <w:rPr>
@@ -4590,7 +4598,7 @@
         <w:rPr>
           <w:noProof/>
         </w:rPr>
-        <w:instrText xml:space="preserve"> PAGEREF _Toc366235528 \h </w:instrText>
+        <w:instrText xml:space="preserve"> PAGEREF _Toc368400031 \h </w:instrText>
       </w:r>
       <w:r>
         <w:rPr>
@@ -4645,7 +4653,36 @@
         <w:rPr>
           <w:noProof/>
         </w:rPr>
+        <w:fldChar w:fldCharType="begin"/>
+      </w:r>
+      <w:r>
+        <w:rPr>
+          <w:noProof/>
+        </w:rPr>
+        <w:instrText xml:space="preserve"> PAGEREF _Toc368400032 \h </w:instrText>
+      </w:r>
+      <w:r>
+        <w:rPr>
+          <w:noProof/>
+        </w:rPr>
+      </w:r>
+      <w:r>
+        <w:rPr>
+          <w:noProof/>
+        </w:rPr>
+        <w:fldChar w:fldCharType="separate"/>
+      </w:r>
+      <w:r>
+        <w:rPr>
+          <w:noProof/>
+        </w:rPr>
         <w:t>4</w:t>
+      </w:r>
+      <w:r>
+        <w:rPr>
+          <w:noProof/>
+        </w:rPr>
+        <w:fldChar w:fldCharType="end"/>
       </w:r>
     </w:p>
     <w:p>
@@ -4677,7 +4714,36 @@
         <w:rPr>
           <w:noProof/>
         </w:rPr>
+        <w:fldChar w:fldCharType="begin"/>
+      </w:r>
+      <w:r>
+        <w:rPr>
+          <w:noProof/>
+        </w:rPr>
+        <w:instrText xml:space="preserve"> PAGEREF _Toc368400033 \h </w:instrText>
+      </w:r>
+      <w:r>
+        <w:rPr>
+          <w:noProof/>
+        </w:rPr>
+      </w:r>
+      <w:r>
+        <w:rPr>
+          <w:noProof/>
+        </w:rPr>
+        <w:fldChar w:fldCharType="separate"/>
+      </w:r>
+      <w:r>
+        <w:rPr>
+          <w:noProof/>
+        </w:rPr>
         <w:t>5</w:t>
+      </w:r>
+      <w:r>
+        <w:rPr>
+          <w:noProof/>
+        </w:rPr>
+        <w:fldChar w:fldCharType="end"/>
       </w:r>
     </w:p>
     <w:p>
@@ -4715,7 +4781,7 @@
         <w:rPr>
           <w:noProof/>
         </w:rPr>
-        <w:instrText xml:space="preserve"> PAGEREF _Toc366235531 \h </w:instrText>
+        <w:instrText xml:space="preserve"> PAGEREF _Toc368400034 \h </w:instrText>
       </w:r>
       <w:r>
         <w:rPr>
@@ -4733,6 +4799,67 @@
           <w:noProof/>
         </w:rPr>
         <w:t>5</w:t>
+      </w:r>
+      <w:r>
+        <w:rPr>
+          <w:noProof/>
+        </w:rPr>
+        <w:fldChar w:fldCharType="end"/>
+      </w:r>
+    </w:p>
+    <w:p>
+      <w:pPr>
+        <w:pStyle w:val="TOC2"/>
+        <w:tabs>
+          <w:tab w:val="right" w:leader="dot" w:pos="9350"/>
+        </w:tabs>
+        <w:rPr>
+          <w:rFonts w:eastAsiaTheme="minorEastAsia"/>
+          <w:b w:val="0"/>
+          <w:noProof/>
+        </w:rPr>
+      </w:pPr>
+      <w:r>
+        <w:rPr>
+          <w:b w:val="0"/>
+          <w:noProof/>
+        </w:rPr>
+        <w:t>Model Comparison</w:t>
+      </w:r>
+      <w:r>
+        <w:rPr>
+          <w:noProof/>
+        </w:rPr>
+        <w:tab/>
+      </w:r>
+      <w:r>
+        <w:rPr>
+          <w:noProof/>
+        </w:rPr>
+        <w:fldChar w:fldCharType="begin"/>
+      </w:r>
+      <w:r>
+        <w:rPr>
+          <w:noProof/>
+        </w:rPr>
+        <w:instrText xml:space="preserve"> PAGEREF _Toc368400035 \h </w:instrText>
+      </w:r>
+      <w:r>
+        <w:rPr>
+          <w:noProof/>
+        </w:rPr>
+      </w:r>
+      <w:r>
+        <w:rPr>
+          <w:noProof/>
+        </w:rPr>
+        <w:fldChar w:fldCharType="separate"/>
+      </w:r>
+      <w:r>
+        <w:rPr>
+          <w:noProof/>
+        </w:rPr>
+        <w:t>6</w:t>
       </w:r>
       <w:r>
         <w:rPr>
@@ -4777,7 +4904,7 @@
         <w:rPr>
           <w:noProof/>
         </w:rPr>
-        <w:instrText xml:space="preserve"> PAGEREF _Toc366235532 \h </w:instrText>
+        <w:instrText xml:space="preserve"> PAGEREF _Toc368400036 \h </w:instrText>
       </w:r>
       <w:r>
         <w:rPr>
@@ -4822,7 +4949,7 @@
           <w:sz w:val="56"/>
         </w:rPr>
       </w:pPr>
-      <w:bookmarkStart w:id="7" w:name="_Toc239054968"/>
+      <w:bookmarkStart w:id="6" w:name="_Toc239054968"/>
       <w:r>
         <w:rPr>
           <w:rFonts w:asciiTheme="minorHAnsi" w:hAnsiTheme="minorHAnsi"/>
@@ -4830,6 +4957,8 @@
         </w:rPr>
         <w:br w:type="page"/>
       </w:r>
+      <w:bookmarkStart w:id="7" w:name="_GoBack"/>
+      <w:bookmarkEnd w:id="7"/>
     </w:p>
     <w:p>
       <w:pPr>
@@ -4843,7 +4972,7 @@
       <w:bookmarkStart w:id="8" w:name="_Toc239641600"/>
       <w:bookmarkStart w:id="9" w:name="_Toc239641964"/>
       <w:bookmarkStart w:id="10" w:name="_Toc239642022"/>
-      <w:bookmarkStart w:id="11" w:name="_Toc366235526"/>
+      <w:bookmarkStart w:id="11" w:name="_Toc368400029"/>
       <w:r>
         <w:rPr>
           <w:rFonts w:asciiTheme="minorHAnsi" w:hAnsiTheme="minorHAnsi"/>
@@ -4852,8 +4981,8 @@
         <w:lastRenderedPageBreak/>
         <w:t>EXECUTIVE SUMMARY</w:t>
       </w:r>
+      <w:bookmarkEnd w:id="4"/>
       <w:bookmarkEnd w:id="6"/>
-      <w:bookmarkEnd w:id="7"/>
       <w:bookmarkEnd w:id="8"/>
       <w:bookmarkEnd w:id="9"/>
       <w:bookmarkEnd w:id="10"/>
@@ -4971,7 +5100,7 @@
           <w:sz w:val="56"/>
         </w:rPr>
       </w:pPr>
-      <w:bookmarkStart w:id="16" w:name="_Toc366235527"/>
+      <w:bookmarkStart w:id="16" w:name="_Toc368400030"/>
       <w:r>
         <w:rPr>
           <w:rFonts w:asciiTheme="minorHAnsi" w:hAnsiTheme="minorHAnsi"/>
@@ -5003,6 +5132,7 @@
           <w:sz w:val="32"/>
         </w:rPr>
       </w:pPr>
+      <w:bookmarkStart w:id="17" w:name="_Toc368400031"/>
       <w:r>
         <w:rPr>
           <w:rFonts w:asciiTheme="minorHAnsi" w:hAnsiTheme="minorHAnsi"/>
@@ -5011,6 +5141,7 @@
         </w:rPr>
         <w:t>Large Decision Tree</w:t>
       </w:r>
+      <w:bookmarkEnd w:id="17"/>
     </w:p>
     <w:p>
       <w:pPr>
@@ -5139,6 +5270,7 @@
           <w:sz w:val="32"/>
         </w:rPr>
       </w:pPr>
+      <w:bookmarkStart w:id="18" w:name="_Toc368400032"/>
       <w:r>
         <w:rPr>
           <w:rFonts w:asciiTheme="minorHAnsi" w:hAnsiTheme="minorHAnsi"/>
@@ -5148,6 +5280,7 @@
         <w:lastRenderedPageBreak/>
         <w:t>Pruned Tree</w:t>
       </w:r>
+      <w:bookmarkEnd w:id="18"/>
     </w:p>
     <w:p>
       <w:pPr>
@@ -8728,8 +8861,9 @@
           <w:sz w:val="32"/>
         </w:rPr>
       </w:pPr>
-      <w:bookmarkStart w:id="17" w:name="_Toc366235530"/>
-      <w:bookmarkStart w:id="18" w:name="_Toc239642026"/>
+      <w:bookmarkStart w:id="19" w:name="_Toc366235530"/>
+      <w:bookmarkStart w:id="20" w:name="_Toc239642026"/>
+      <w:bookmarkStart w:id="21" w:name="_Toc368400033"/>
       <w:r>
         <w:rPr>
           <w:rFonts w:asciiTheme="minorHAnsi" w:hAnsiTheme="minorHAnsi"/>
@@ -8739,7 +8873,8 @@
         <w:lastRenderedPageBreak/>
         <w:t>Decision Tree Analysis</w:t>
       </w:r>
-      <w:bookmarkEnd w:id="17"/>
+      <w:bookmarkEnd w:id="19"/>
+      <w:bookmarkEnd w:id="21"/>
     </w:p>
     <w:p>
       <w:pPr>
@@ -8792,6 +8927,7 @@
           <w:sz w:val="32"/>
         </w:rPr>
       </w:pPr>
+      <w:bookmarkStart w:id="22" w:name="_Toc368400034"/>
       <w:r>
         <w:rPr>
           <w:rFonts w:asciiTheme="minorHAnsi" w:hAnsiTheme="minorHAnsi"/>
@@ -8800,8 +8936,9 @@
         </w:rPr>
         <w:t>Principal Component Analysis</w:t>
       </w:r>
+      <w:bookmarkEnd w:id="22"/>
     </w:p>
-    <w:bookmarkEnd w:id="18"/>
+    <w:bookmarkEnd w:id="20"/>
     <w:p/>
     <w:tbl>
       <w:tblPr>
@@ -9118,7 +9255,6 @@
                 <w:color w:val="000000"/>
               </w:rPr>
             </w:pPr>
-            <w:bookmarkStart w:id="19" w:name="_Toc366235532"/>
             <w:r>
               <w:rPr>
                 <w:rFonts w:ascii="Calibri" w:eastAsia="Times New Roman" w:hAnsi="Calibri" w:cs="Times New Roman"/>
@@ -10308,6 +10444,7 @@
           <w:sz w:val="32"/>
         </w:rPr>
       </w:pPr>
+      <w:bookmarkStart w:id="23" w:name="_Toc368400035"/>
       <w:r>
         <w:rPr>
           <w:rFonts w:asciiTheme="minorHAnsi" w:hAnsiTheme="minorHAnsi"/>
@@ -10317,6 +10454,7 @@
         <w:lastRenderedPageBreak/>
         <w:t>Model Comparison</w:t>
       </w:r>
+      <w:bookmarkEnd w:id="23"/>
     </w:p>
     <w:p/>
     <w:p>
@@ -10842,6 +10980,7 @@
           <w:szCs w:val="56"/>
         </w:rPr>
       </w:pPr>
+      <w:bookmarkStart w:id="24" w:name="_Toc368400036"/>
       <w:r>
         <w:rPr>
           <w:sz w:val="56"/>
@@ -10856,7 +10995,7 @@
         </w:rPr>
         <w:t>ONCLUSION</w:t>
       </w:r>
-      <w:bookmarkEnd w:id="19"/>
+      <w:bookmarkEnd w:id="24"/>
       <w:r>
         <w:rPr>
           <w:sz w:val="56"/>
@@ -11044,7 +11183,7 @@
         <w:rStyle w:val="PageNumber"/>
         <w:noProof/>
       </w:rPr>
-      <w:t>1</w:t>
+      <w:t>7</w:t>
     </w:r>
     <w:r>
       <w:rPr>
@@ -13207,7 +13346,7 @@
 </file>
 
 <file path=customXml/itemProps2.xml><?xml version="1.0" encoding="utf-8"?>
-<ds:datastoreItem xmlns:ds="http://schemas.openxmlformats.org/officeDocument/2006/customXml" ds:itemID="{CF647824-64CF-4C7A-8F57-54C9EEC591EC}">
+<ds:datastoreItem xmlns:ds="http://schemas.openxmlformats.org/officeDocument/2006/customXml" ds:itemID="{1479F9CD-F309-4DA4-BEA3-DD20A90D6AB7}">
   <ds:schemaRefs>
     <ds:schemaRef ds:uri="http://schemas.openxmlformats.org/officeDocument/2006/bibliography"/>
   </ds:schemaRefs>

</xml_diff>